<commit_message>
saved at 05/01 7.10 Pm
</commit_message>
<xml_diff>
--- a/UI Design Document.docx
+++ b/UI Design Document.docx
@@ -42,12 +42,7 @@
         <w:t>App Icon on a phone</w:t>
       </w:r>
       <w:r>
-        <w:t xml:space="preserve"> (Below is a sample. We ca</w:t>
-      </w:r>
-      <w:bookmarkStart w:id="0" w:name="_GoBack"/>
-      <w:bookmarkEnd w:id="0"/>
-      <w:r>
-        <w:t>n decide on the actual icon)</w:t>
+        <w:t xml:space="preserve"> (Below is a sample. We can decide on the actual icon)</w:t>
       </w:r>
       <w:r>
         <w:t xml:space="preserve">  - </w:t>
@@ -152,26 +147,46 @@
       <w:r>
         <w:t xml:space="preserve"> – </w:t>
       </w:r>
+    </w:p>
+    <w:p>
+      <w:pPr>
+        <w:pStyle w:val="ListParagraph"/>
+        <w:ind w:left="927"/>
+      </w:pPr>
+    </w:p>
+    <w:p>
+      <w:pPr>
+        <w:pStyle w:val="ListParagraph"/>
+        <w:ind w:left="927"/>
+      </w:pPr>
+      <w:r>
+        <w:t xml:space="preserve">At the centre -The </w:t>
+      </w:r>
       <w:proofErr w:type="spellStart"/>
       <w:r>
-        <w:rPr>
-          <w:highlight w:val="yellow"/>
-        </w:rPr>
-        <w:t>Mydeen</w:t>
+        <w:t>Loga</w:t>
       </w:r>
       <w:proofErr w:type="spellEnd"/>
       <w:r>
-        <w:rPr>
-          <w:highlight w:val="yellow"/>
-        </w:rPr>
-        <w:t xml:space="preserve"> is deciding</w:t>
-      </w:r>
-    </w:p>
-    <w:p>
-      <w:pPr>
-        <w:pStyle w:val="ListParagraph"/>
-      </w:pPr>
-    </w:p>
+        <w:t xml:space="preserve"> should be big and flashing or zooming in and out </w:t>
+      </w:r>
+    </w:p>
+    <w:p>
+      <w:pPr>
+        <w:pStyle w:val="ListParagraph"/>
+        <w:ind w:left="927"/>
+      </w:pPr>
+      <w:r>
+        <w:t xml:space="preserve">At the Top – The App name and below that </w:t>
+      </w:r>
+      <w:r>
+        <w:rPr>
+          <w:highlight w:val="cyan"/>
+        </w:rPr>
+        <w:t>make it happen!</w:t>
+      </w:r>
+    </w:p>
+    <w:p/>
     <w:p>
       <w:pPr>
         <w:pStyle w:val="ListParagraph"/>
@@ -186,33 +201,8 @@
       <w:r>
         <w:t xml:space="preserve"> </w:t>
       </w:r>
-      <w:r>
-        <w:rPr>
-          <w:b/>
-          <w:highlight w:val="yellow"/>
-        </w:rPr>
-        <w:t>‘Create a New I-go-out account’</w:t>
-      </w:r>
-      <w:r>
-        <w:rPr>
-          <w:b/>
-        </w:rPr>
-        <w:t xml:space="preserve"> </w:t>
-      </w:r>
-      <w:r>
-        <w:rPr>
-          <w:b/>
-          <w:highlight w:val="yellow"/>
-        </w:rPr>
-        <w:t>instead of Sign up?</w:t>
-      </w:r>
-      <w:r>
-        <w:rPr>
-          <w:b/>
-          <w:highlight w:val="yellow"/>
-        </w:rPr>
-        <w:t xml:space="preserve">  Use the same format as Login button</w:t>
-      </w:r>
+      <w:bookmarkStart w:id="0" w:name="_GoBack"/>
+      <w:bookmarkEnd w:id="0"/>
     </w:p>
     <w:p>
       <w:pPr>
@@ -263,20 +253,21 @@
     <w:p>
       <w:pPr>
         <w:rPr>
-          <w:highlight w:val="yellow"/>
-        </w:rPr>
-      </w:pPr>
-      <w:r>
-        <w:rPr>
-          <w:highlight w:val="yellow"/>
-        </w:rPr>
+          <w:highlight w:val="cyan"/>
+        </w:rPr>
+      </w:pPr>
+      <w:r>
+        <w:rPr>
+          <w:highlight w:val="cyan"/>
+        </w:rPr>
+        <w:lastRenderedPageBreak/>
         <w:t xml:space="preserve">Do we need a get OTP to sign in for Phone? </w:t>
       </w:r>
     </w:p>
     <w:p>
       <w:r>
         <w:rPr>
-          <w:highlight w:val="yellow"/>
+          <w:highlight w:val="cyan"/>
         </w:rPr>
         <w:t>What about Facebook or Google login?</w:t>
       </w:r>
@@ -470,26 +461,14 @@
       </w:r>
       <w:r>
         <w:rPr>
-          <w:b/>
-          <w:highlight w:val="yellow"/>
-        </w:rPr>
-        <w:t>Instead of What’s your name – Enter your name can be used</w:t>
-      </w:r>
-    </w:p>
-    <w:p>
-      <w:pPr>
-        <w:pStyle w:val="ListParagraph"/>
-      </w:pPr>
-      <w:r>
-        <w:rPr>
           <w:noProof/>
           <w:lang w:eastAsia="en-IN"/>
         </w:rPr>
         <w:drawing>
-          <wp:inline distT="0" distB="0" distL="0" distR="0" wp14:anchorId="528EAA10" wp14:editId="021DCCBC">
-            <wp:extent cx="3152775" cy="4705350"/>
-            <wp:effectExtent l="0" t="0" r="9525" b="0"/>
-            <wp:docPr id="4" name="Picture 4"/>
+          <wp:inline distT="0" distB="0" distL="0" distR="0" wp14:anchorId="4DF39B1F" wp14:editId="69B4AAE1">
+            <wp:extent cx="3105150" cy="4657725"/>
+            <wp:effectExtent l="0" t="0" r="0" b="9525"/>
+            <wp:docPr id="24" name="Picture 24"/>
             <wp:cNvGraphicFramePr>
               <a:graphicFrameLocks xmlns:a="http://schemas.openxmlformats.org/drawingml/2006/main" noChangeAspect="1"/>
             </wp:cNvGraphicFramePr>
@@ -509,7 +488,7 @@
                   <pic:spPr>
                     <a:xfrm>
                       <a:off x="0" y="0"/>
-                      <a:ext cx="3152775" cy="4705350"/>
+                      <a:ext cx="3105150" cy="4657725"/>
                     </a:xfrm>
                     <a:prstGeom prst="rect">
                       <a:avLst/>
@@ -760,10 +739,10 @@
           <w:lang w:eastAsia="en-IN"/>
         </w:rPr>
         <w:drawing>
-          <wp:inline distT="0" distB="0" distL="0" distR="0" wp14:anchorId="26C177D7" wp14:editId="17E8A7E9">
-            <wp:extent cx="3067050" cy="4619625"/>
-            <wp:effectExtent l="0" t="0" r="0" b="9525"/>
-            <wp:docPr id="8" name="Picture 8"/>
+          <wp:inline distT="0" distB="0" distL="0" distR="0" wp14:anchorId="173D32FB" wp14:editId="1E531858">
+            <wp:extent cx="3095625" cy="4629150"/>
+            <wp:effectExtent l="0" t="0" r="9525" b="0"/>
+            <wp:docPr id="17" name="Picture 17"/>
             <wp:cNvGraphicFramePr>
               <a:graphicFrameLocks xmlns:a="http://schemas.openxmlformats.org/drawingml/2006/main" noChangeAspect="1"/>
             </wp:cNvGraphicFramePr>
@@ -783,7 +762,7 @@
                   <pic:spPr>
                     <a:xfrm>
                       <a:off x="0" y="0"/>
-                      <a:ext cx="3067050" cy="4619625"/>
+                      <a:ext cx="3095625" cy="4629150"/>
                     </a:xfrm>
                     <a:prstGeom prst="rect">
                       <a:avLst/>
@@ -1037,10 +1016,10 @@
           <w:lang w:eastAsia="en-IN"/>
         </w:rPr>
         <w:drawing>
-          <wp:inline distT="0" distB="0" distL="0" distR="0" wp14:anchorId="2E98A2A4" wp14:editId="674D1106">
-            <wp:extent cx="3143250" cy="4657725"/>
+          <wp:inline distT="0" distB="0" distL="0" distR="0" wp14:anchorId="0FE54319" wp14:editId="12E39200">
+            <wp:extent cx="3124200" cy="4657725"/>
             <wp:effectExtent l="0" t="0" r="0" b="9525"/>
-            <wp:docPr id="9" name="Picture 9"/>
+            <wp:docPr id="18" name="Picture 18"/>
             <wp:cNvGraphicFramePr>
               <a:graphicFrameLocks xmlns:a="http://schemas.openxmlformats.org/drawingml/2006/main" noChangeAspect="1"/>
             </wp:cNvGraphicFramePr>
@@ -1060,7 +1039,7 @@
                   <pic:spPr>
                     <a:xfrm>
                       <a:off x="0" y="0"/>
-                      <a:ext cx="3143250" cy="4657725"/>
+                      <a:ext cx="3124200" cy="4657725"/>
                     </a:xfrm>
                     <a:prstGeom prst="rect">
                       <a:avLst/>
@@ -1334,10 +1313,10 @@
           <w:lang w:eastAsia="en-IN"/>
         </w:rPr>
         <w:drawing>
-          <wp:inline distT="0" distB="0" distL="0" distR="0" wp14:anchorId="246095FE" wp14:editId="10708AC3">
-            <wp:extent cx="3162300" cy="4629150"/>
+          <wp:inline distT="0" distB="0" distL="0" distR="0" wp14:anchorId="39E4CEF7" wp14:editId="775947BB">
+            <wp:extent cx="3143250" cy="4667250"/>
             <wp:effectExtent l="0" t="0" r="0" b="0"/>
-            <wp:docPr id="5" name="Picture 5"/>
+            <wp:docPr id="20" name="Picture 20"/>
             <wp:cNvGraphicFramePr>
               <a:graphicFrameLocks xmlns:a="http://schemas.openxmlformats.org/drawingml/2006/main" noChangeAspect="1"/>
             </wp:cNvGraphicFramePr>
@@ -1357,7 +1336,7 @@
                   <pic:spPr>
                     <a:xfrm>
                       <a:off x="0" y="0"/>
-                      <a:ext cx="3162300" cy="4629150"/>
+                      <a:ext cx="3143250" cy="4667250"/>
                     </a:xfrm>
                     <a:prstGeom prst="rect">
                       <a:avLst/>
@@ -1520,6 +1499,7 @@
           <w:noProof/>
           <w:lang w:eastAsia="en-IN"/>
         </w:rPr>
+        <w:lastRenderedPageBreak/>
         <w:t>0</w:t>
       </w:r>
       <w:r>
@@ -1659,11 +1639,12 @@
           <w:noProof/>
           <w:lang w:eastAsia="en-IN"/>
         </w:rPr>
+        <w:lastRenderedPageBreak/>
         <w:drawing>
-          <wp:inline distT="0" distB="0" distL="0" distR="0" wp14:anchorId="4D0F3D80" wp14:editId="324433AA">
-            <wp:extent cx="3095625" cy="4619625"/>
+          <wp:inline distT="0" distB="0" distL="0" distR="0" wp14:anchorId="317FBEBD" wp14:editId="28C7F246">
+            <wp:extent cx="3133725" cy="4657725"/>
             <wp:effectExtent l="0" t="0" r="9525" b="9525"/>
-            <wp:docPr id="6" name="Picture 6"/>
+            <wp:docPr id="19" name="Picture 19"/>
             <wp:cNvGraphicFramePr>
               <a:graphicFrameLocks xmlns:a="http://schemas.openxmlformats.org/drawingml/2006/main" noChangeAspect="1"/>
             </wp:cNvGraphicFramePr>
@@ -1683,7 +1664,7 @@
                   <pic:spPr>
                     <a:xfrm>
                       <a:off x="0" y="0"/>
-                      <a:ext cx="3095625" cy="4619625"/>
+                      <a:ext cx="3133725" cy="4657725"/>
                     </a:xfrm>
                     <a:prstGeom prst="rect">
                       <a:avLst/>
@@ -1811,19 +1792,11 @@
         <w:pStyle w:val="ListParagraph"/>
       </w:pPr>
       <w:r>
-        <w:rPr>
-          <w:highlight w:val="yellow"/>
-        </w:rPr>
+        <w:lastRenderedPageBreak/>
         <w:t>Enter State and click on Next!</w:t>
       </w:r>
       <w:r>
-        <w:t xml:space="preserve"> – </w:t>
-      </w:r>
-      <w:r>
-        <w:rPr>
-          <w:highlight w:val="yellow"/>
-        </w:rPr>
-        <w:t>State/province</w:t>
+        <w:t xml:space="preserve"> – State/province</w:t>
       </w:r>
     </w:p>
     <w:p>
@@ -1836,10 +1809,10 @@
           <w:lang w:eastAsia="en-IN"/>
         </w:rPr>
         <w:drawing>
-          <wp:inline distT="0" distB="0" distL="0" distR="0" wp14:anchorId="5B354364" wp14:editId="507327D8">
-            <wp:extent cx="3114675" cy="4638675"/>
-            <wp:effectExtent l="0" t="0" r="9525" b="9525"/>
-            <wp:docPr id="7" name="Picture 7"/>
+          <wp:inline distT="0" distB="0" distL="0" distR="0" wp14:anchorId="481B1D71" wp14:editId="61A32386">
+            <wp:extent cx="3105150" cy="4638675"/>
+            <wp:effectExtent l="0" t="0" r="0" b="9525"/>
+            <wp:docPr id="25" name="Picture 25"/>
             <wp:cNvGraphicFramePr>
               <a:graphicFrameLocks xmlns:a="http://schemas.openxmlformats.org/drawingml/2006/main" noChangeAspect="1"/>
             </wp:cNvGraphicFramePr>
@@ -1859,7 +1832,7 @@
                   <pic:spPr>
                     <a:xfrm>
                       <a:off x="0" y="0"/>
-                      <a:ext cx="3114675" cy="4638675"/>
+                      <a:ext cx="3105150" cy="4638675"/>
                     </a:xfrm>
                     <a:prstGeom prst="rect">
                       <a:avLst/>
@@ -1879,302 +1852,216 @@
           <w:b/>
         </w:rPr>
       </w:pPr>
-      <w:r>
-        <w:rPr>
-          <w:b/>
-          <w:highlight w:val="yellow"/>
-        </w:rPr>
-        <w:t>We need to show a GPRS to map their co – ordinates to get the location they want to set as theirs</w:t>
-      </w:r>
-      <w:r>
-        <w:rPr>
-          <w:b/>
-          <w:highlight w:val="yellow"/>
-        </w:rPr>
-        <w:t xml:space="preserve"> in the next screen or display the city option and then a list of all </w:t>
-      </w:r>
-      <w:r>
-        <w:rPr>
-          <w:b/>
-          <w:highlight w:val="yellow"/>
-        </w:rPr>
-        <w:t>localities</w:t>
-      </w:r>
-      <w:r>
-        <w:rPr>
-          <w:b/>
-          <w:highlight w:val="yellow"/>
-        </w:rPr>
-        <w:t xml:space="preserve"> in that city</w:t>
-      </w:r>
-      <w:r>
-        <w:rPr>
-          <w:b/>
-          <w:highlight w:val="yellow"/>
+    </w:p>
+    <w:p>
+      <w:pPr>
+        <w:pStyle w:val="ListParagraph"/>
+        <w:rPr>
+          <w:b/>
+        </w:rPr>
+      </w:pPr>
+    </w:p>
+    <w:p>
+      <w:pPr>
+        <w:pStyle w:val="ListParagraph"/>
+        <w:rPr>
+          <w:b/>
+        </w:rPr>
+      </w:pPr>
+    </w:p>
+    <w:p>
+      <w:pPr>
+        <w:pStyle w:val="ListParagraph"/>
+        <w:rPr>
+          <w:b/>
+        </w:rPr>
+      </w:pPr>
+    </w:p>
+    <w:p>
+      <w:pPr>
+        <w:pStyle w:val="ListParagraph"/>
+        <w:rPr>
+          <w:b/>
+        </w:rPr>
+      </w:pPr>
+    </w:p>
+    <w:p>
+      <w:pPr>
+        <w:pStyle w:val="ListParagraph"/>
+        <w:rPr>
+          <w:b/>
+        </w:rPr>
+      </w:pPr>
+    </w:p>
+    <w:p>
+      <w:pPr>
+        <w:pStyle w:val="ListParagraph"/>
+        <w:rPr>
+          <w:b/>
+        </w:rPr>
+      </w:pPr>
+    </w:p>
+    <w:p>
+      <w:pPr>
+        <w:pStyle w:val="ListParagraph"/>
+        <w:rPr>
+          <w:b/>
+        </w:rPr>
+      </w:pPr>
+    </w:p>
+    <w:p>
+      <w:pPr>
+        <w:pStyle w:val="ListParagraph"/>
+        <w:rPr>
+          <w:b/>
+        </w:rPr>
+      </w:pPr>
+    </w:p>
+    <w:p>
+      <w:pPr>
+        <w:pStyle w:val="ListParagraph"/>
+        <w:rPr>
+          <w:b/>
+        </w:rPr>
+      </w:pPr>
+    </w:p>
+    <w:p>
+      <w:pPr>
+        <w:pStyle w:val="ListParagraph"/>
+        <w:rPr>
+          <w:b/>
+        </w:rPr>
+      </w:pPr>
+    </w:p>
+    <w:p>
+      <w:pPr>
+        <w:pStyle w:val="ListParagraph"/>
+        <w:rPr>
+          <w:b/>
+        </w:rPr>
+      </w:pPr>
+    </w:p>
+    <w:p>
+      <w:pPr>
+        <w:pStyle w:val="ListParagraph"/>
+        <w:rPr>
+          <w:b/>
+        </w:rPr>
+      </w:pPr>
+    </w:p>
+    <w:p>
+      <w:pPr>
+        <w:pStyle w:val="ListParagraph"/>
+        <w:rPr>
+          <w:b/>
+        </w:rPr>
+      </w:pPr>
+    </w:p>
+    <w:p>
+      <w:pPr>
+        <w:pStyle w:val="ListParagraph"/>
+        <w:rPr>
+          <w:b/>
+        </w:rPr>
+      </w:pPr>
+    </w:p>
+    <w:p>
+      <w:pPr>
+        <w:pStyle w:val="ListParagraph"/>
+        <w:rPr>
+          <w:b/>
+        </w:rPr>
+      </w:pPr>
+    </w:p>
+    <w:p>
+      <w:pPr>
+        <w:pStyle w:val="ListParagraph"/>
+        <w:rPr>
+          <w:b/>
+        </w:rPr>
+      </w:pPr>
+    </w:p>
+    <w:p>
+      <w:pPr>
+        <w:pStyle w:val="ListParagraph"/>
+        <w:rPr>
+          <w:b/>
+        </w:rPr>
+      </w:pPr>
+    </w:p>
+    <w:p>
+      <w:pPr>
+        <w:pStyle w:val="ListParagraph"/>
+        <w:rPr>
+          <w:b/>
+        </w:rPr>
+      </w:pPr>
+    </w:p>
+    <w:p>
+      <w:pPr>
+        <w:pStyle w:val="ListParagraph"/>
+        <w:rPr>
+          <w:b/>
+        </w:rPr>
+      </w:pPr>
+      <w:r>
+        <w:rPr>
+          <w:b/>
+          <w:highlight w:val="cyan"/>
+        </w:rPr>
+        <w:t xml:space="preserve">Screenshot for Username? – Or shall we use their email id as the </w:t>
+      </w:r>
+      <w:proofErr w:type="spellStart"/>
+      <w:r>
+        <w:rPr>
+          <w:b/>
+          <w:highlight w:val="cyan"/>
+        </w:rPr>
+        <w:t>userid</w:t>
+      </w:r>
+      <w:proofErr w:type="spellEnd"/>
+      <w:r>
+        <w:rPr>
+          <w:b/>
+          <w:highlight w:val="cyan"/>
+        </w:rPr>
+        <w:t xml:space="preserve"> for our system tables</w:t>
+      </w:r>
+    </w:p>
+    <w:p>
+      <w:pPr>
+        <w:pStyle w:val="ListParagraph"/>
+        <w:rPr>
+          <w:b/>
+        </w:rPr>
+      </w:pPr>
+    </w:p>
+    <w:p>
+      <w:pPr>
+        <w:pStyle w:val="ListParagraph"/>
+        <w:rPr>
+          <w:b/>
+        </w:rPr>
+      </w:pPr>
+      <w:r>
+        <w:rPr>
+          <w:b/>
+        </w:rPr>
+        <w:t>Select a password for the App</w:t>
+      </w:r>
+      <w:r>
+        <w:rPr>
+          <w:b/>
         </w:rPr>
         <w:t>.</w:t>
       </w:r>
-    </w:p>
-    <w:p>
-      <w:pPr>
-        <w:pStyle w:val="ListParagraph"/>
-        <w:rPr>
-          <w:b/>
-        </w:rPr>
-      </w:pPr>
-    </w:p>
-    <w:p>
-      <w:pPr>
-        <w:pStyle w:val="ListParagraph"/>
-        <w:rPr>
-          <w:b/>
-        </w:rPr>
-      </w:pPr>
-    </w:p>
-    <w:p>
-      <w:pPr>
-        <w:pStyle w:val="ListParagraph"/>
-        <w:rPr>
-          <w:b/>
-        </w:rPr>
-      </w:pPr>
-    </w:p>
-    <w:p>
-      <w:pPr>
-        <w:pStyle w:val="ListParagraph"/>
-        <w:rPr>
-          <w:b/>
-        </w:rPr>
-      </w:pPr>
-    </w:p>
-    <w:p>
-      <w:pPr>
-        <w:pStyle w:val="ListParagraph"/>
-        <w:rPr>
-          <w:b/>
-        </w:rPr>
-      </w:pPr>
-    </w:p>
-    <w:p>
-      <w:pPr>
-        <w:pStyle w:val="ListParagraph"/>
-        <w:rPr>
-          <w:b/>
-        </w:rPr>
-      </w:pPr>
-    </w:p>
-    <w:p>
-      <w:pPr>
-        <w:pStyle w:val="ListParagraph"/>
-        <w:rPr>
-          <w:b/>
-        </w:rPr>
-      </w:pPr>
-    </w:p>
-    <w:p>
-      <w:pPr>
-        <w:pStyle w:val="ListParagraph"/>
-        <w:rPr>
-          <w:b/>
-        </w:rPr>
-      </w:pPr>
-    </w:p>
-    <w:p>
-      <w:pPr>
-        <w:pStyle w:val="ListParagraph"/>
-        <w:rPr>
-          <w:b/>
-        </w:rPr>
-      </w:pPr>
-    </w:p>
-    <w:p>
-      <w:pPr>
-        <w:pStyle w:val="ListParagraph"/>
-        <w:rPr>
-          <w:b/>
-        </w:rPr>
-      </w:pPr>
-    </w:p>
-    <w:p>
-      <w:pPr>
-        <w:pStyle w:val="ListParagraph"/>
-        <w:rPr>
-          <w:b/>
-        </w:rPr>
-      </w:pPr>
-    </w:p>
-    <w:p>
-      <w:pPr>
-        <w:pStyle w:val="ListParagraph"/>
-        <w:rPr>
-          <w:b/>
-        </w:rPr>
-      </w:pPr>
-    </w:p>
-    <w:p>
-      <w:pPr>
-        <w:pStyle w:val="ListParagraph"/>
-        <w:rPr>
-          <w:b/>
-        </w:rPr>
-      </w:pPr>
-    </w:p>
-    <w:p>
-      <w:pPr>
-        <w:pStyle w:val="ListParagraph"/>
-        <w:rPr>
-          <w:b/>
-        </w:rPr>
-      </w:pPr>
-    </w:p>
-    <w:p>
-      <w:pPr>
-        <w:pStyle w:val="ListParagraph"/>
-        <w:rPr>
-          <w:b/>
-        </w:rPr>
-      </w:pPr>
-    </w:p>
-    <w:p>
-      <w:pPr>
-        <w:pStyle w:val="ListParagraph"/>
-        <w:rPr>
-          <w:b/>
-        </w:rPr>
-      </w:pPr>
-    </w:p>
-    <w:p>
-      <w:pPr>
-        <w:pStyle w:val="ListParagraph"/>
-        <w:rPr>
-          <w:b/>
-        </w:rPr>
-      </w:pPr>
-    </w:p>
-    <w:p>
-      <w:pPr>
-        <w:pStyle w:val="ListParagraph"/>
-        <w:rPr>
-          <w:b/>
-        </w:rPr>
-      </w:pPr>
-    </w:p>
-    <w:p>
-      <w:pPr>
-        <w:pStyle w:val="ListParagraph"/>
-        <w:rPr>
-          <w:b/>
-        </w:rPr>
-      </w:pPr>
-    </w:p>
-    <w:p>
-      <w:pPr>
-        <w:pStyle w:val="ListParagraph"/>
-        <w:rPr>
-          <w:b/>
-        </w:rPr>
-      </w:pPr>
-      <w:r>
-        <w:rPr>
-          <w:b/>
-          <w:highlight w:val="yellow"/>
-        </w:rPr>
-        <w:t xml:space="preserve">Screenshot for </w:t>
-      </w:r>
-      <w:r>
-        <w:rPr>
-          <w:b/>
-          <w:highlight w:val="yellow"/>
-        </w:rPr>
-        <w:t>Username?</w:t>
-      </w:r>
-      <w:r>
-        <w:rPr>
-          <w:b/>
-        </w:rPr>
-        <w:t xml:space="preserve"> – </w:t>
-      </w:r>
-      <w:r>
-        <w:rPr>
-          <w:b/>
-          <w:highlight w:val="yellow"/>
-        </w:rPr>
-        <w:t xml:space="preserve">Or shall we </w:t>
-      </w:r>
-      <w:r>
-        <w:rPr>
-          <w:b/>
-          <w:highlight w:val="yellow"/>
-        </w:rPr>
-        <w:t xml:space="preserve">use their email id as the </w:t>
-      </w:r>
-      <w:proofErr w:type="spellStart"/>
-      <w:r>
-        <w:rPr>
-          <w:b/>
-          <w:highlight w:val="yellow"/>
-        </w:rPr>
-        <w:t>userid</w:t>
-      </w:r>
-      <w:proofErr w:type="spellEnd"/>
-      <w:r>
-        <w:rPr>
-          <w:b/>
-          <w:highlight w:val="yellow"/>
-        </w:rPr>
-        <w:t xml:space="preserve"> for our system tables</w:t>
-      </w:r>
-    </w:p>
-    <w:p>
-      <w:pPr>
-        <w:pStyle w:val="ListParagraph"/>
-        <w:rPr>
-          <w:b/>
-        </w:rPr>
-      </w:pPr>
-    </w:p>
-    <w:p>
-      <w:pPr>
-        <w:pStyle w:val="ListParagraph"/>
-        <w:rPr>
-          <w:b/>
-        </w:rPr>
-      </w:pPr>
-      <w:r>
-        <w:rPr>
-          <w:b/>
-        </w:rPr>
-        <w:t>Select a password for the App</w:t>
-      </w:r>
-      <w:r>
-        <w:rPr>
-          <w:b/>
+      <w:r>
+        <w:rPr>
+          <w:b/>
+          <w:highlight w:val="yellow"/>
         </w:rPr>
         <w:t xml:space="preserve"> </w:t>
       </w:r>
-      <w:r>
-        <w:rPr>
-          <w:b/>
-          <w:highlight w:val="yellow"/>
-        </w:rPr>
-        <w:t xml:space="preserve">(Give the rules for creating a password. 8 characters </w:t>
-      </w:r>
-      <w:proofErr w:type="spellStart"/>
-      <w:r>
-        <w:rPr>
-          <w:b/>
-          <w:highlight w:val="yellow"/>
-        </w:rPr>
-        <w:t>atleast</w:t>
-      </w:r>
-      <w:proofErr w:type="spellEnd"/>
-      <w:r>
-        <w:rPr>
-          <w:b/>
-          <w:highlight w:val="yellow"/>
-        </w:rPr>
-        <w:t xml:space="preserve"> with special characters and numbers)</w:t>
-      </w:r>
     </w:p>
     <w:p>
       <w:pPr>
@@ -2189,10 +2076,10 @@
           <w:lang w:eastAsia="en-IN"/>
         </w:rPr>
         <w:drawing>
-          <wp:inline distT="0" distB="0" distL="0" distR="0" wp14:anchorId="41AE2809" wp14:editId="2937DAEE">
-            <wp:extent cx="3095625" cy="4638675"/>
-            <wp:effectExtent l="0" t="0" r="9525" b="9525"/>
-            <wp:docPr id="10" name="Picture 10"/>
+          <wp:inline distT="0" distB="0" distL="0" distR="0" wp14:anchorId="308A5B85" wp14:editId="76FDF36C">
+            <wp:extent cx="3143250" cy="4667250"/>
+            <wp:effectExtent l="0" t="0" r="0" b="0"/>
+            <wp:docPr id="23" name="Picture 23"/>
             <wp:cNvGraphicFramePr>
               <a:graphicFrameLocks xmlns:a="http://schemas.openxmlformats.org/drawingml/2006/main" noChangeAspect="1"/>
             </wp:cNvGraphicFramePr>
@@ -2212,7 +2099,7 @@
                   <pic:spPr>
                     <a:xfrm>
                       <a:off x="0" y="0"/>
-                      <a:ext cx="3095625" cy="4638675"/>
+                      <a:ext cx="3143250" cy="4667250"/>
                     </a:xfrm>
                     <a:prstGeom prst="rect">
                       <a:avLst/>
@@ -2330,15 +2217,43 @@
       <w:r>
         <w:rPr>
           <w:b/>
-          <w:highlight w:val="yellow"/>
-        </w:rPr>
-        <w:t>Verification screen for OTP or Email confirmation</w:t>
-      </w:r>
-      <w:r>
-        <w:rPr>
-          <w:b/>
-        </w:rPr>
-        <w:t xml:space="preserve"> - missing</w:t>
+          <w:highlight w:val="cyan"/>
+        </w:rPr>
+        <w:t xml:space="preserve">Verification screen for OTP or Email confirmation </w:t>
+      </w:r>
+      <w:r>
+        <w:rPr>
+          <w:b/>
+          <w:highlight w:val="cyan"/>
+        </w:rPr>
+        <w:t>–</w:t>
+      </w:r>
+      <w:r>
+        <w:rPr>
+          <w:b/>
+          <w:highlight w:val="cyan"/>
+        </w:rPr>
+        <w:t xml:space="preserve"> missing</w:t>
+      </w:r>
+      <w:r>
+        <w:rPr>
+          <w:b/>
+        </w:rPr>
+        <w:t xml:space="preserve">. Check with </w:t>
+      </w:r>
+      <w:proofErr w:type="spellStart"/>
+      <w:r>
+        <w:rPr>
+          <w:b/>
+        </w:rPr>
+        <w:t>Maha</w:t>
+      </w:r>
+      <w:proofErr w:type="spellEnd"/>
+      <w:r>
+        <w:rPr>
+          <w:b/>
+        </w:rPr>
+        <w:t>.</w:t>
       </w:r>
     </w:p>
     <w:p>
@@ -2475,23 +2390,21 @@
           <w:b/>
           <w:highlight w:val="yellow"/>
         </w:rPr>
-        <w:t xml:space="preserve">Choose different categories Link also can be provided at the Right bottom corner/Right Top </w:t>
-      </w:r>
-      <w:proofErr w:type="spellStart"/>
-      <w:r>
-        <w:rPr>
-          <w:b/>
-          <w:highlight w:val="yellow"/>
-        </w:rPr>
-        <w:t>cornerof</w:t>
-      </w:r>
-      <w:proofErr w:type="spellEnd"/>
-      <w:r>
-        <w:rPr>
-          <w:b/>
-          <w:highlight w:val="yellow"/>
-        </w:rPr>
-        <w:t xml:space="preserve"> the Home screen</w:t>
+        <w:t>Choose different categories Link also can be provided at the Right bottom corner/Right Top corner</w:t>
+      </w:r>
+      <w:r>
+        <w:rPr>
+          <w:b/>
+          <w:highlight w:val="yellow"/>
+        </w:rPr>
+        <w:t xml:space="preserve"> </w:t>
+      </w:r>
+      <w:r>
+        <w:rPr>
+          <w:b/>
+          <w:highlight w:val="yellow"/>
+        </w:rPr>
+        <w:t>of the Home screen</w:t>
       </w:r>
     </w:p>
     <w:p>
@@ -2886,67 +2799,42 @@
       <w:r>
         <w:rPr>
           <w:b/>
-          <w:highlight w:val="yellow"/>
-        </w:rPr>
-        <w:t xml:space="preserve">It should be </w:t>
-      </w:r>
-      <w:r>
-        <w:rPr>
-          <w:b/>
-          <w:highlight w:val="yellow"/>
-        </w:rPr>
-        <w:t xml:space="preserve">Category, Sub </w:t>
+          <w:highlight w:val="cyan"/>
+        </w:rPr>
+        <w:t>Max</w:t>
+      </w:r>
+      <w:r>
+        <w:rPr>
+          <w:b/>
+          <w:highlight w:val="cyan"/>
+        </w:rPr>
+        <w:t xml:space="preserve">. </w:t>
       </w:r>
       <w:proofErr w:type="spellStart"/>
-      <w:r>
-        <w:rPr>
-          <w:b/>
-          <w:highlight w:val="yellow"/>
-        </w:rPr>
-        <w:t>Category</w:t>
-      </w:r>
       <w:proofErr w:type="gramStart"/>
       <w:r>
         <w:rPr>
           <w:b/>
-          <w:highlight w:val="yellow"/>
-        </w:rPr>
-        <w:t>,</w:t>
-      </w:r>
-      <w:r>
-        <w:rPr>
-          <w:b/>
-          <w:highlight w:val="yellow"/>
-        </w:rPr>
-        <w:t>Max</w:t>
+          <w:highlight w:val="cyan"/>
+        </w:rPr>
+        <w:t>no.of</w:t>
       </w:r>
       <w:proofErr w:type="spellEnd"/>
       <w:proofErr w:type="gramEnd"/>
       <w:r>
         <w:rPr>
           <w:b/>
-          <w:highlight w:val="yellow"/>
-        </w:rPr>
-        <w:t xml:space="preserve">. </w:t>
-      </w:r>
-      <w:proofErr w:type="spellStart"/>
-      <w:proofErr w:type="gramStart"/>
-      <w:r>
-        <w:rPr>
-          <w:b/>
-          <w:highlight w:val="yellow"/>
-        </w:rPr>
-        <w:t>no.of</w:t>
-      </w:r>
-      <w:proofErr w:type="spellEnd"/>
-      <w:proofErr w:type="gramEnd"/>
-      <w:r>
-        <w:rPr>
-          <w:b/>
-          <w:highlight w:val="yellow"/>
+          <w:highlight w:val="cyan"/>
         </w:rPr>
         <w:t>. participants</w:t>
       </w:r>
+      <w:r>
+        <w:rPr>
+          <w:b/>
+          <w:highlight w:val="cyan"/>
+        </w:rPr>
+        <w:t xml:space="preserve"> (excluding the creator?)</w:t>
+      </w:r>
     </w:p>
     <w:p>
       <w:pPr>
@@ -2961,10 +2849,10 @@
           <w:lang w:eastAsia="en-IN"/>
         </w:rPr>
         <w:drawing>
-          <wp:inline distT="0" distB="0" distL="0" distR="0" wp14:anchorId="7682D92D" wp14:editId="05676423">
-            <wp:extent cx="4010025" cy="6610350"/>
+          <wp:inline distT="0" distB="0" distL="0" distR="0" wp14:anchorId="38B7BF2A" wp14:editId="0495A939">
+            <wp:extent cx="4314825" cy="7639050"/>
             <wp:effectExtent l="0" t="0" r="9525" b="0"/>
-            <wp:docPr id="2" name="Picture 2"/>
+            <wp:docPr id="21" name="Picture 21"/>
             <wp:cNvGraphicFramePr>
               <a:graphicFrameLocks xmlns:a="http://schemas.openxmlformats.org/drawingml/2006/main" noChangeAspect="1"/>
             </wp:cNvGraphicFramePr>
@@ -2984,7 +2872,7 @@
                   <pic:spPr>
                     <a:xfrm>
                       <a:off x="0" y="0"/>
-                      <a:ext cx="4010025" cy="6610350"/>
+                      <a:ext cx="4314825" cy="7639050"/>
                     </a:xfrm>
                     <a:prstGeom prst="rect">
                       <a:avLst/>
@@ -3020,99 +2908,12 @@
           <w:b/>
         </w:rPr>
       </w:pPr>
-    </w:p>
-    <w:p>
-      <w:pPr>
-        <w:pStyle w:val="ListParagraph"/>
-        <w:rPr>
-          <w:b/>
-        </w:rPr>
-      </w:pPr>
-    </w:p>
-    <w:p>
-      <w:pPr>
-        <w:pStyle w:val="ListParagraph"/>
-        <w:rPr>
-          <w:b/>
-        </w:rPr>
-      </w:pPr>
-    </w:p>
-    <w:p>
-      <w:pPr>
-        <w:pStyle w:val="ListParagraph"/>
-        <w:rPr>
-          <w:b/>
-        </w:rPr>
-      </w:pPr>
-    </w:p>
-    <w:p>
-      <w:pPr>
-        <w:pStyle w:val="ListParagraph"/>
-        <w:rPr>
-          <w:b/>
-        </w:rPr>
-      </w:pPr>
-    </w:p>
-    <w:p>
-      <w:pPr>
-        <w:pStyle w:val="ListParagraph"/>
-        <w:rPr>
-          <w:b/>
-        </w:rPr>
-      </w:pPr>
-    </w:p>
-    <w:p>
-      <w:pPr>
-        <w:pStyle w:val="ListParagraph"/>
-        <w:rPr>
-          <w:b/>
-        </w:rPr>
-      </w:pPr>
-    </w:p>
-    <w:p>
-      <w:pPr>
-        <w:pStyle w:val="ListParagraph"/>
-        <w:rPr>
-          <w:b/>
-        </w:rPr>
-      </w:pPr>
-    </w:p>
-    <w:p>
-      <w:pPr>
-        <w:pStyle w:val="ListParagraph"/>
-        <w:rPr>
-          <w:b/>
-        </w:rPr>
-      </w:pPr>
-    </w:p>
-    <w:p>
-      <w:pPr>
-        <w:pStyle w:val="ListParagraph"/>
-        <w:rPr>
-          <w:b/>
-        </w:rPr>
-      </w:pPr>
-    </w:p>
-    <w:p>
-      <w:pPr>
-        <w:pStyle w:val="ListParagraph"/>
-        <w:rPr>
-          <w:b/>
-        </w:rPr>
-      </w:pPr>
-    </w:p>
-    <w:p>
-      <w:pPr>
-        <w:pStyle w:val="ListParagraph"/>
-        <w:rPr>
-          <w:b/>
-        </w:rPr>
-      </w:pPr>
-      <w:r>
-        <w:rPr>
-          <w:b/>
-          <w:highlight w:val="yellow"/>
-        </w:rPr>
+      <w:r>
+        <w:rPr>
+          <w:b/>
+          <w:highlight w:val="yellow"/>
+        </w:rPr>
+        <w:lastRenderedPageBreak/>
         <w:t xml:space="preserve">This should be the Respond Page. And the Query should be slightly disabled. Only when </w:t>
       </w:r>
       <w:r>
@@ -3221,7 +3022,13 @@
         <w:rPr>
           <w:b/>
         </w:rPr>
-        <w:t>Respond Page!</w:t>
+        <w:t>Join Event</w:t>
+      </w:r>
+      <w:r>
+        <w:rPr>
+          <w:b/>
+        </w:rPr>
+        <w:t xml:space="preserve"> Page!</w:t>
       </w:r>
     </w:p>
     <w:p>
@@ -3237,10 +3044,10 @@
           <w:lang w:eastAsia="en-IN"/>
         </w:rPr>
         <w:drawing>
-          <wp:inline distT="0" distB="0" distL="0" distR="0" wp14:anchorId="5A1ED269" wp14:editId="1548D7A3">
-            <wp:extent cx="4076700" cy="6657975"/>
-            <wp:effectExtent l="0" t="0" r="0" b="9525"/>
-            <wp:docPr id="16" name="Picture 16"/>
+          <wp:inline distT="0" distB="0" distL="0" distR="0" wp14:anchorId="598EB988" wp14:editId="715758DF">
+            <wp:extent cx="4371975" cy="7658100"/>
+            <wp:effectExtent l="0" t="0" r="9525" b="0"/>
+            <wp:docPr id="22" name="Picture 22"/>
             <wp:cNvGraphicFramePr>
               <a:graphicFrameLocks xmlns:a="http://schemas.openxmlformats.org/drawingml/2006/main" noChangeAspect="1"/>
             </wp:cNvGraphicFramePr>
@@ -3260,7 +3067,7 @@
                   <pic:spPr>
                     <a:xfrm>
                       <a:off x="0" y="0"/>
-                      <a:ext cx="4076700" cy="6657975"/>
+                      <a:ext cx="4371975" cy="7658100"/>
                     </a:xfrm>
                     <a:prstGeom prst="rect">
                       <a:avLst/>
@@ -3407,7 +3214,14 @@
           <w:b/>
           <w:highlight w:val="yellow"/>
         </w:rPr>
-        <w:t>Heading should be: Create an Event</w:t>
+        <w:t>Heading should</w:t>
+      </w:r>
+      <w:r>
+        <w:rPr>
+          <w:b/>
+          <w:highlight w:val="yellow"/>
+        </w:rPr>
+        <w:t xml:space="preserve"> be: Create an Event</w:t>
       </w:r>
       <w:proofErr w:type="gramStart"/>
       <w:r>
@@ -3423,7 +3237,14 @@
           <w:b/>
           <w:highlight w:val="yellow"/>
         </w:rPr>
-        <w:t xml:space="preserve"> the Event</w:t>
+        <w:t xml:space="preserve"> </w:t>
+      </w:r>
+      <w:r>
+        <w:rPr>
+          <w:b/>
+          <w:highlight w:val="yellow"/>
+        </w:rPr>
+        <w:t>Event</w:t>
       </w:r>
     </w:p>
     <w:p>

</xml_diff>

<commit_message>
Updated as of 9.45pm on 05/01
</commit_message>
<xml_diff>
--- a/UI Design Document.docx
+++ b/UI Design Document.docx
@@ -201,8 +201,6 @@
       <w:r>
         <w:t xml:space="preserve"> </w:t>
       </w:r>
-      <w:bookmarkStart w:id="0" w:name="_GoBack"/>
-      <w:bookmarkEnd w:id="0"/>
     </w:p>
     <w:p>
       <w:pPr>
@@ -272,7 +270,42 @@
         <w:t>What about Facebook or Google login?</w:t>
       </w:r>
     </w:p>
-    <w:p/>
+    <w:p>
+      <w:pPr>
+        <w:rPr>
+          <w:b/>
+        </w:rPr>
+      </w:pPr>
+      <w:r>
+        <w:rPr>
+          <w:b/>
+        </w:rPr>
+        <w:t xml:space="preserve">  </w:t>
+      </w:r>
+      <w:r>
+        <w:rPr>
+          <w:b/>
+          <w:highlight w:val="cyan"/>
+        </w:rPr>
+        <w:t xml:space="preserve">The purple border </w:t>
+      </w:r>
+      <w:proofErr w:type="spellStart"/>
+      <w:r>
+        <w:rPr>
+          <w:b/>
+          <w:highlight w:val="cyan"/>
+        </w:rPr>
+        <w:t>color</w:t>
+      </w:r>
+      <w:proofErr w:type="spellEnd"/>
+      <w:r>
+        <w:rPr>
+          <w:b/>
+          <w:highlight w:val="cyan"/>
+        </w:rPr>
+        <w:t xml:space="preserve"> needs to be a bit stronger</w:t>
+      </w:r>
+    </w:p>
     <w:p>
       <w:pPr>
         <w:pStyle w:val="ListParagraph"/>
@@ -331,6 +364,8 @@
           </wp:inline>
         </w:drawing>
       </w:r>
+      <w:bookmarkStart w:id="0" w:name="_GoBack"/>
+      <w:bookmarkEnd w:id="0"/>
     </w:p>
     <w:p>
       <w:pPr>
@@ -1427,41 +1462,6 @@
     <w:p>
       <w:pPr>
         <w:pStyle w:val="ListParagraph"/>
-      </w:pPr>
-    </w:p>
-    <w:p>
-      <w:pPr>
-        <w:pStyle w:val="ListParagraph"/>
-      </w:pPr>
-    </w:p>
-    <w:p>
-      <w:pPr>
-        <w:pStyle w:val="ListParagraph"/>
-      </w:pPr>
-    </w:p>
-    <w:p>
-      <w:pPr>
-        <w:pStyle w:val="ListParagraph"/>
-      </w:pPr>
-    </w:p>
-    <w:p>
-      <w:pPr>
-        <w:pStyle w:val="ListParagraph"/>
-      </w:pPr>
-    </w:p>
-    <w:p>
-      <w:pPr>
-        <w:pStyle w:val="ListParagraph"/>
-      </w:pPr>
-    </w:p>
-    <w:p>
-      <w:pPr>
-        <w:pStyle w:val="ListParagraph"/>
-      </w:pPr>
-    </w:p>
-    <w:p>
-      <w:pPr>
-        <w:pStyle w:val="ListParagraph"/>
         <w:numPr>
           <w:ilvl w:val="0"/>
           <w:numId w:val="1"/>
@@ -1499,7 +1499,6 @@
           <w:noProof/>
           <w:lang w:eastAsia="en-IN"/>
         </w:rPr>
-        <w:lastRenderedPageBreak/>
         <w:t>0</w:t>
       </w:r>
       <w:r>
@@ -1621,9 +1620,6 @@
         <w:pStyle w:val="ListParagraph"/>
       </w:pPr>
       <w:r>
-        <w:rPr>
-          <w:highlight w:val="yellow"/>
-        </w:rPr>
         <w:t>Select</w:t>
       </w:r>
       <w:r>
@@ -1639,7 +1635,6 @@
           <w:noProof/>
           <w:lang w:eastAsia="en-IN"/>
         </w:rPr>
-        <w:lastRenderedPageBreak/>
         <w:drawing>
           <wp:inline distT="0" distB="0" distL="0" distR="0" wp14:anchorId="317FBEBD" wp14:editId="28C7F246">
             <wp:extent cx="3133725" cy="4657725"/>
@@ -1792,7 +1787,6 @@
         <w:pStyle w:val="ListParagraph"/>
       </w:pPr>
       <w:r>
-        <w:lastRenderedPageBreak/>
         <w:t>Enter State and click on Next!</w:t>
       </w:r>
       <w:r>
@@ -2260,20 +2254,212 @@
       <w:pPr>
         <w:pStyle w:val="ListParagraph"/>
         <w:rPr>
-          <w:b/>
-        </w:rPr>
-      </w:pPr>
-      <w:r>
-        <w:rPr>
-          <w:noProof/>
+          <w:noProof/>
+          <w:lang w:eastAsia="en-IN"/>
+        </w:rPr>
+      </w:pPr>
+    </w:p>
+    <w:p>
+      <w:pPr>
+        <w:pStyle w:val="ListParagraph"/>
+        <w:rPr>
+          <w:noProof/>
+          <w:lang w:eastAsia="en-IN"/>
+        </w:rPr>
+      </w:pPr>
+    </w:p>
+    <w:p>
+      <w:pPr>
+        <w:pStyle w:val="ListParagraph"/>
+        <w:rPr>
+          <w:noProof/>
+          <w:lang w:eastAsia="en-IN"/>
+        </w:rPr>
+      </w:pPr>
+    </w:p>
+    <w:p>
+      <w:pPr>
+        <w:pStyle w:val="ListParagraph"/>
+        <w:rPr>
+          <w:noProof/>
+          <w:lang w:eastAsia="en-IN"/>
+        </w:rPr>
+      </w:pPr>
+    </w:p>
+    <w:p>
+      <w:pPr>
+        <w:pStyle w:val="ListParagraph"/>
+        <w:rPr>
+          <w:noProof/>
+          <w:lang w:eastAsia="en-IN"/>
+        </w:rPr>
+      </w:pPr>
+    </w:p>
+    <w:p>
+      <w:pPr>
+        <w:pStyle w:val="ListParagraph"/>
+        <w:rPr>
+          <w:noProof/>
+          <w:lang w:eastAsia="en-IN"/>
+        </w:rPr>
+      </w:pPr>
+    </w:p>
+    <w:p>
+      <w:pPr>
+        <w:pStyle w:val="ListParagraph"/>
+        <w:rPr>
+          <w:noProof/>
+          <w:lang w:eastAsia="en-IN"/>
+        </w:rPr>
+      </w:pPr>
+    </w:p>
+    <w:p>
+      <w:pPr>
+        <w:pStyle w:val="ListParagraph"/>
+        <w:rPr>
+          <w:noProof/>
+          <w:lang w:eastAsia="en-IN"/>
+        </w:rPr>
+      </w:pPr>
+    </w:p>
+    <w:p>
+      <w:pPr>
+        <w:pStyle w:val="ListParagraph"/>
+        <w:rPr>
+          <w:noProof/>
+          <w:lang w:eastAsia="en-IN"/>
+        </w:rPr>
+      </w:pPr>
+    </w:p>
+    <w:p>
+      <w:pPr>
+        <w:pStyle w:val="ListParagraph"/>
+        <w:rPr>
+          <w:noProof/>
+          <w:lang w:eastAsia="en-IN"/>
+        </w:rPr>
+      </w:pPr>
+    </w:p>
+    <w:p>
+      <w:pPr>
+        <w:pStyle w:val="ListParagraph"/>
+        <w:rPr>
+          <w:noProof/>
+          <w:lang w:eastAsia="en-IN"/>
+        </w:rPr>
+      </w:pPr>
+    </w:p>
+    <w:p>
+      <w:pPr>
+        <w:pStyle w:val="ListParagraph"/>
+        <w:rPr>
+          <w:noProof/>
+          <w:lang w:eastAsia="en-IN"/>
+        </w:rPr>
+      </w:pPr>
+    </w:p>
+    <w:p>
+      <w:pPr>
+        <w:pStyle w:val="ListParagraph"/>
+        <w:rPr>
+          <w:noProof/>
+          <w:lang w:eastAsia="en-IN"/>
+        </w:rPr>
+      </w:pPr>
+    </w:p>
+    <w:p>
+      <w:pPr>
+        <w:pStyle w:val="ListParagraph"/>
+        <w:rPr>
+          <w:noProof/>
+          <w:lang w:eastAsia="en-IN"/>
+        </w:rPr>
+      </w:pPr>
+    </w:p>
+    <w:p>
+      <w:pPr>
+        <w:pStyle w:val="ListParagraph"/>
+        <w:rPr>
+          <w:noProof/>
+          <w:lang w:eastAsia="en-IN"/>
+        </w:rPr>
+      </w:pPr>
+    </w:p>
+    <w:p>
+      <w:pPr>
+        <w:pStyle w:val="ListParagraph"/>
+        <w:rPr>
+          <w:noProof/>
+          <w:lang w:eastAsia="en-IN"/>
+        </w:rPr>
+      </w:pPr>
+    </w:p>
+    <w:p>
+      <w:pPr>
+        <w:pStyle w:val="ListParagraph"/>
+        <w:rPr>
+          <w:noProof/>
+          <w:lang w:eastAsia="en-IN"/>
+        </w:rPr>
+      </w:pPr>
+      <w:r>
+        <w:rPr>
+          <w:noProof/>
+          <w:highlight w:val="yellow"/>
           <w:lang w:eastAsia="en-IN"/>
         </w:rPr>
         <w:lastRenderedPageBreak/>
+        <w:t>Location should be on the top select box</w:t>
+      </w:r>
+      <w:r>
+        <w:rPr>
+          <w:noProof/>
+          <w:lang w:eastAsia="en-IN"/>
+        </w:rPr>
+        <w:t xml:space="preserve">. </w:t>
+      </w:r>
+      <w:r>
+        <w:rPr>
+          <w:noProof/>
+          <w:highlight w:val="yellow"/>
+          <w:lang w:eastAsia="en-IN"/>
+        </w:rPr>
+        <w:t>The Font color should be dark gray</w:t>
+      </w:r>
+      <w:r>
+        <w:rPr>
+          <w:noProof/>
+          <w:highlight w:val="yellow"/>
+          <w:lang w:eastAsia="en-IN"/>
+        </w:rPr>
+        <w:t xml:space="preserve"> in the home list</w:t>
+      </w:r>
+      <w:r>
+        <w:rPr>
+          <w:noProof/>
+          <w:highlight w:val="yellow"/>
+          <w:lang w:eastAsia="en-IN"/>
+        </w:rPr>
+        <w:t>.</w:t>
+      </w:r>
+    </w:p>
+    <w:p>
+      <w:pPr>
+        <w:pStyle w:val="ListParagraph"/>
+        <w:rPr>
+          <w:b/>
+        </w:rPr>
+      </w:pPr>
+      <w:r>
+        <w:rPr>
+          <w:noProof/>
+          <w:lang w:eastAsia="en-IN"/>
+        </w:rPr>
         <w:drawing>
-          <wp:inline distT="0" distB="0" distL="0" distR="0" wp14:anchorId="01C6EE5F" wp14:editId="309D34E9">
-            <wp:extent cx="3114675" cy="4638675"/>
-            <wp:effectExtent l="0" t="0" r="9525" b="9525"/>
-            <wp:docPr id="12" name="Picture 12"/>
+          <wp:inline distT="0" distB="0" distL="0" distR="0" wp14:anchorId="1175471E" wp14:editId="4D0C62FE">
+            <wp:extent cx="3086100" cy="4600575"/>
+            <wp:effectExtent l="0" t="0" r="0" b="9525"/>
+            <wp:docPr id="2" name="Picture 2"/>
             <wp:cNvGraphicFramePr>
               <a:graphicFrameLocks xmlns:a="http://schemas.openxmlformats.org/drawingml/2006/main" noChangeAspect="1"/>
             </wp:cNvGraphicFramePr>
@@ -2293,7 +2479,7 @@
                   <pic:spPr>
                     <a:xfrm>
                       <a:off x="0" y="0"/>
-                      <a:ext cx="3114675" cy="4638675"/>
+                      <a:ext cx="3086100" cy="4600575"/>
                     </a:xfrm>
                     <a:prstGeom prst="rect">
                       <a:avLst/>
@@ -2322,88 +2508,76 @@
       <w:r>
         <w:rPr>
           <w:b/>
+        </w:rPr>
+        <w:t>, we need to list the events depending upon the Location and categories.</w:t>
+      </w:r>
+    </w:p>
+    <w:p>
+      <w:pPr>
+        <w:pStyle w:val="ListParagraph"/>
+        <w:rPr>
+          <w:b/>
+        </w:rPr>
+      </w:pPr>
+      <w:r>
+        <w:rPr>
+          <w:b/>
+        </w:rPr>
+        <w:t xml:space="preserve">And if </w:t>
+      </w:r>
+      <w:r>
+        <w:rPr>
+          <w:b/>
+        </w:rPr>
+        <w:t>someone</w:t>
+      </w:r>
+      <w:r>
+        <w:rPr>
+          <w:b/>
+        </w:rPr>
+        <w:t xml:space="preserve"> clicks on the Event, it should take to a Page where it displays the event details and from there we can respond.</w:t>
+      </w:r>
+    </w:p>
+    <w:p>
+      <w:pPr>
+        <w:pStyle w:val="ListParagraph"/>
+        <w:rPr>
+          <w:b/>
+        </w:rPr>
+      </w:pPr>
+      <w:r>
+        <w:rPr>
+          <w:b/>
+        </w:rPr>
+        <w:t xml:space="preserve"> </w:t>
+      </w:r>
+    </w:p>
+    <w:p>
+      <w:pPr>
+        <w:pStyle w:val="ListParagraph"/>
+        <w:rPr>
+          <w:b/>
+        </w:rPr>
+      </w:pPr>
+      <w:r>
+        <w:rPr>
+          <w:b/>
           <w:highlight w:val="yellow"/>
         </w:rPr>
-        <w:t>, we need to list the events depending upon the Location and categories</w:t>
-      </w:r>
-      <w:r>
-        <w:rPr>
-          <w:b/>
-        </w:rPr>
-        <w:t>.</w:t>
-      </w:r>
-    </w:p>
-    <w:p>
-      <w:pPr>
-        <w:pStyle w:val="ListParagraph"/>
-        <w:rPr>
-          <w:b/>
-        </w:rPr>
-      </w:pPr>
+        <w:t>Choose different categories Link also can be provided at the Right bottom corner/Right Top corner</w:t>
+      </w:r>
       <w:r>
         <w:rPr>
           <w:b/>
           <w:highlight w:val="yellow"/>
         </w:rPr>
-        <w:t xml:space="preserve">And if </w:t>
-      </w:r>
-      <w:proofErr w:type="spellStart"/>
+        <w:t xml:space="preserve"> </w:t>
+      </w:r>
       <w:r>
         <w:rPr>
           <w:b/>
           <w:highlight w:val="yellow"/>
         </w:rPr>
-        <w:t>some one</w:t>
-      </w:r>
-      <w:proofErr w:type="spellEnd"/>
-      <w:r>
-        <w:rPr>
-          <w:b/>
-          <w:highlight w:val="yellow"/>
-        </w:rPr>
-        <w:t xml:space="preserve"> clicks on the Event, it should take to a Page where it displays the event details and from there we can respond.</w:t>
-      </w:r>
-    </w:p>
-    <w:p>
-      <w:pPr>
-        <w:pStyle w:val="ListParagraph"/>
-        <w:rPr>
-          <w:b/>
-        </w:rPr>
-      </w:pPr>
-      <w:r>
-        <w:rPr>
-          <w:b/>
-        </w:rPr>
-        <w:t xml:space="preserve"> </w:t>
-      </w:r>
-    </w:p>
-    <w:p>
-      <w:pPr>
-        <w:pStyle w:val="ListParagraph"/>
-        <w:rPr>
-          <w:b/>
-        </w:rPr>
-      </w:pPr>
-      <w:r>
-        <w:rPr>
-          <w:b/>
-          <w:highlight w:val="yellow"/>
-        </w:rPr>
-        <w:t>Choose different categories Link also can be provided at the Right bottom corner/Right Top corner</w:t>
-      </w:r>
-      <w:r>
-        <w:rPr>
-          <w:b/>
-          <w:highlight w:val="yellow"/>
-        </w:rPr>
-        <w:t xml:space="preserve"> </w:t>
-      </w:r>
-      <w:r>
-        <w:rPr>
-          <w:b/>
-          <w:highlight w:val="yellow"/>
-        </w:rPr>
         <w:t>of the Home screen</w:t>
       </w:r>
     </w:p>
@@ -2534,44 +2708,40 @@
           <w:b/>
         </w:rPr>
       </w:pPr>
-    </w:p>
-    <w:p>
-      <w:pPr>
-        <w:pStyle w:val="ListParagraph"/>
-        <w:rPr>
-          <w:b/>
-        </w:rPr>
-      </w:pPr>
-    </w:p>
-    <w:p>
-      <w:pPr>
-        <w:pStyle w:val="ListParagraph"/>
-        <w:rPr>
-          <w:b/>
-        </w:rPr>
-      </w:pPr>
-    </w:p>
-    <w:p>
-      <w:pPr>
-        <w:pStyle w:val="ListParagraph"/>
-        <w:rPr>
-          <w:b/>
-        </w:rPr>
-      </w:pPr>
-    </w:p>
-    <w:p>
-      <w:pPr>
-        <w:pStyle w:val="ListParagraph"/>
-        <w:rPr>
-          <w:b/>
-        </w:rPr>
-      </w:pPr>
-      <w:r>
-        <w:rPr>
-          <w:b/>
-          <w:highlight w:val="yellow"/>
-        </w:rPr>
-        <w:t>This side menu should say Joined Events not response Event. Did you remember we changed it?</w:t>
+      <w:r>
+        <w:rPr>
+          <w:b/>
+        </w:rPr>
+        <w:lastRenderedPageBreak/>
+        <w:t>Clicking on the event in the home page will take to Event Details page</w:t>
+      </w:r>
+      <w:r>
+        <w:rPr>
+          <w:b/>
+        </w:rPr>
+        <w:t xml:space="preserve"> or Join Even Page. We need to name it appropriately.</w:t>
+      </w:r>
+    </w:p>
+    <w:p>
+      <w:pPr>
+        <w:pStyle w:val="ListParagraph"/>
+        <w:rPr>
+          <w:b/>
+        </w:rPr>
+      </w:pPr>
+    </w:p>
+    <w:p>
+      <w:pPr>
+        <w:pStyle w:val="ListParagraph"/>
+        <w:rPr>
+          <w:b/>
+        </w:rPr>
+      </w:pPr>
+      <w:r>
+        <w:rPr>
+          <w:b/>
+        </w:rPr>
+        <w:t>This should be the Respond Page. And the Query should be slightly disabled. Only when someone types more than 30 characters in the message it should be enabled.</w:t>
       </w:r>
     </w:p>
     <w:p>
@@ -2587,10 +2757,10 @@
           <w:lang w:eastAsia="en-IN"/>
         </w:rPr>
         <w:drawing>
-          <wp:inline distT="0" distB="0" distL="0" distR="0" wp14:anchorId="15C1013B" wp14:editId="4C0CE69A">
-            <wp:extent cx="3095625" cy="4657725"/>
-            <wp:effectExtent l="0" t="0" r="9525" b="9525"/>
-            <wp:docPr id="13" name="Picture 13"/>
+          <wp:inline distT="0" distB="0" distL="0" distR="0" wp14:anchorId="088824B4" wp14:editId="2BDB4D5C">
+            <wp:extent cx="4305300" cy="7648575"/>
+            <wp:effectExtent l="0" t="0" r="0" b="9525"/>
+            <wp:docPr id="5" name="Picture 5"/>
             <wp:cNvGraphicFramePr>
               <a:graphicFrameLocks xmlns:a="http://schemas.openxmlformats.org/drawingml/2006/main" noChangeAspect="1"/>
             </wp:cNvGraphicFramePr>
@@ -2610,7 +2780,7 @@
                   <pic:spPr>
                     <a:xfrm>
                       <a:off x="0" y="0"/>
-                      <a:ext cx="3095625" cy="4657725"/>
+                      <a:ext cx="4305300" cy="7648575"/>
                     </a:xfrm>
                     <a:prstGeom prst="rect">
                       <a:avLst/>
@@ -2644,197 +2814,28 @@
         <w:pStyle w:val="ListParagraph"/>
         <w:rPr>
           <w:b/>
-        </w:rPr>
-      </w:pPr>
-    </w:p>
-    <w:p>
-      <w:pPr>
-        <w:pStyle w:val="ListParagraph"/>
-        <w:rPr>
-          <w:b/>
-        </w:rPr>
-      </w:pPr>
-    </w:p>
-    <w:p>
-      <w:pPr>
-        <w:pStyle w:val="ListParagraph"/>
-        <w:rPr>
-          <w:b/>
-        </w:rPr>
-      </w:pPr>
-    </w:p>
-    <w:p>
-      <w:pPr>
-        <w:pStyle w:val="ListParagraph"/>
-        <w:rPr>
-          <w:b/>
-        </w:rPr>
-      </w:pPr>
-    </w:p>
-    <w:p>
-      <w:pPr>
-        <w:pStyle w:val="ListParagraph"/>
-        <w:rPr>
-          <w:b/>
-        </w:rPr>
-      </w:pPr>
-    </w:p>
-    <w:p>
-      <w:pPr>
-        <w:pStyle w:val="ListParagraph"/>
-        <w:rPr>
-          <w:b/>
-        </w:rPr>
-      </w:pPr>
-    </w:p>
-    <w:p>
-      <w:pPr>
-        <w:pStyle w:val="ListParagraph"/>
-        <w:rPr>
-          <w:b/>
-        </w:rPr>
-      </w:pPr>
-    </w:p>
-    <w:p>
-      <w:pPr>
-        <w:pStyle w:val="ListParagraph"/>
-        <w:rPr>
-          <w:b/>
-        </w:rPr>
-      </w:pPr>
-    </w:p>
-    <w:p>
-      <w:pPr>
-        <w:pStyle w:val="ListParagraph"/>
-        <w:rPr>
-          <w:b/>
-        </w:rPr>
-      </w:pPr>
-    </w:p>
-    <w:p>
-      <w:pPr>
-        <w:pStyle w:val="ListParagraph"/>
-        <w:rPr>
-          <w:b/>
-        </w:rPr>
-      </w:pPr>
-    </w:p>
-    <w:p>
-      <w:pPr>
-        <w:pStyle w:val="ListParagraph"/>
-        <w:rPr>
-          <w:b/>
-        </w:rPr>
-      </w:pPr>
-    </w:p>
-    <w:p>
-      <w:pPr>
-        <w:pStyle w:val="ListParagraph"/>
-        <w:rPr>
-          <w:b/>
-        </w:rPr>
-      </w:pPr>
-    </w:p>
-    <w:p>
-      <w:pPr>
-        <w:pStyle w:val="ListParagraph"/>
-        <w:rPr>
-          <w:b/>
-        </w:rPr>
-      </w:pPr>
-    </w:p>
-    <w:p>
-      <w:pPr>
-        <w:pStyle w:val="ListParagraph"/>
-        <w:rPr>
-          <w:b/>
-        </w:rPr>
-      </w:pPr>
-    </w:p>
-    <w:p>
-      <w:pPr>
-        <w:pStyle w:val="ListParagraph"/>
-        <w:rPr>
-          <w:b/>
-        </w:rPr>
-      </w:pPr>
-    </w:p>
-    <w:p>
-      <w:pPr>
-        <w:pStyle w:val="ListParagraph"/>
-        <w:rPr>
-          <w:b/>
-        </w:rPr>
-      </w:pPr>
-    </w:p>
-    <w:p>
-      <w:pPr>
-        <w:pStyle w:val="ListParagraph"/>
-        <w:rPr>
-          <w:b/>
-        </w:rPr>
-      </w:pPr>
-    </w:p>
-    <w:p>
-      <w:pPr>
-        <w:pStyle w:val="ListParagraph"/>
-        <w:rPr>
-          <w:b/>
-        </w:rPr>
-      </w:pPr>
-      <w:r>
-        <w:rPr>
-          <w:b/>
-        </w:rPr>
-        <w:t xml:space="preserve">The Create Event page will allow the users to create an event. </w:t>
-      </w:r>
-    </w:p>
-    <w:p>
-      <w:pPr>
-        <w:pStyle w:val="ListParagraph"/>
-        <w:rPr>
-          <w:b/>
-        </w:rPr>
-      </w:pPr>
-      <w:r>
-        <w:rPr>
-          <w:b/>
-          <w:highlight w:val="cyan"/>
-        </w:rPr>
-        <w:t>Max</w:t>
-      </w:r>
-      <w:r>
-        <w:rPr>
-          <w:b/>
-          <w:highlight w:val="cyan"/>
-        </w:rPr>
-        <w:t xml:space="preserve">. </w:t>
-      </w:r>
-      <w:proofErr w:type="spellStart"/>
+          <w:noProof/>
+          <w:lang w:eastAsia="en-IN"/>
+        </w:rPr>
+      </w:pPr>
       <w:proofErr w:type="gramStart"/>
       <w:r>
         <w:rPr>
           <w:b/>
-          <w:highlight w:val="cyan"/>
-        </w:rPr>
-        <w:t>no.of</w:t>
-      </w:r>
-      <w:proofErr w:type="spellEnd"/>
+          <w:highlight w:val="yellow"/>
+        </w:rPr>
+        <w:t>or</w:t>
+      </w:r>
       <w:proofErr w:type="gramEnd"/>
-      <w:r>
-        <w:rPr>
-          <w:b/>
-          <w:highlight w:val="cyan"/>
-        </w:rPr>
-        <w:t>. participants</w:t>
-      </w:r>
-      <w:r>
-        <w:rPr>
-          <w:b/>
-          <w:highlight w:val="cyan"/>
-        </w:rPr>
-        <w:t xml:space="preserve"> (excluding the creator?)</w:t>
-      </w:r>
+    </w:p>
+    <w:p>
+      <w:pPr>
+        <w:pStyle w:val="ListParagraph"/>
+        <w:rPr>
+          <w:noProof/>
+          <w:lang w:eastAsia="en-IN"/>
+        </w:rPr>
+      </w:pPr>
     </w:p>
     <w:p>
       <w:pPr>
@@ -2849,10 +2850,10 @@
           <w:lang w:eastAsia="en-IN"/>
         </w:rPr>
         <w:drawing>
-          <wp:inline distT="0" distB="0" distL="0" distR="0" wp14:anchorId="38B7BF2A" wp14:editId="0495A939">
-            <wp:extent cx="4314825" cy="7639050"/>
-            <wp:effectExtent l="0" t="0" r="9525" b="0"/>
-            <wp:docPr id="21" name="Picture 21"/>
+          <wp:inline distT="0" distB="0" distL="0" distR="0" wp14:anchorId="7798DFEA" wp14:editId="3ED30753">
+            <wp:extent cx="4314825" cy="7648575"/>
+            <wp:effectExtent l="0" t="0" r="9525" b="9525"/>
+            <wp:docPr id="6" name="Picture 6"/>
             <wp:cNvGraphicFramePr>
               <a:graphicFrameLocks xmlns:a="http://schemas.openxmlformats.org/drawingml/2006/main" noChangeAspect="1"/>
             </wp:cNvGraphicFramePr>
@@ -2872,7 +2873,7 @@
                   <pic:spPr>
                     <a:xfrm>
                       <a:off x="0" y="0"/>
-                      <a:ext cx="4314825" cy="7639050"/>
+                      <a:ext cx="4314825" cy="7648575"/>
                     </a:xfrm>
                     <a:prstGeom prst="rect">
                       <a:avLst/>
@@ -2889,146 +2890,44 @@
       <w:pPr>
         <w:pStyle w:val="ListParagraph"/>
         <w:rPr>
-          <w:b/>
-        </w:rPr>
-      </w:pPr>
-    </w:p>
-    <w:p>
-      <w:pPr>
-        <w:pStyle w:val="ListParagraph"/>
-        <w:rPr>
-          <w:b/>
-        </w:rPr>
-      </w:pPr>
-    </w:p>
-    <w:p>
-      <w:pPr>
-        <w:pStyle w:val="ListParagraph"/>
-        <w:rPr>
-          <w:b/>
-        </w:rPr>
-      </w:pPr>
-      <w:r>
-        <w:rPr>
-          <w:b/>
-          <w:highlight w:val="yellow"/>
+          <w:noProof/>
+          <w:lang w:eastAsia="en-IN"/>
+        </w:rPr>
+      </w:pPr>
+    </w:p>
+    <w:p>
+      <w:pPr>
+        <w:pStyle w:val="ListParagraph"/>
+        <w:rPr>
+          <w:noProof/>
+          <w:lang w:eastAsia="en-IN"/>
+        </w:rPr>
+      </w:pPr>
+    </w:p>
+    <w:p>
+      <w:pPr>
+        <w:pStyle w:val="ListParagraph"/>
+        <w:rPr>
+          <w:noProof/>
+          <w:lang w:eastAsia="en-IN"/>
+        </w:rPr>
+      </w:pPr>
+    </w:p>
+    <w:p>
+      <w:pPr>
+        <w:pStyle w:val="ListParagraph"/>
+        <w:rPr>
+          <w:noProof/>
+          <w:lang w:eastAsia="en-IN"/>
+        </w:rPr>
+      </w:pPr>
+      <w:r>
+        <w:rPr>
+          <w:noProof/>
+          <w:lang w:eastAsia="en-IN"/>
         </w:rPr>
         <w:lastRenderedPageBreak/>
-        <w:t xml:space="preserve">This should be the Respond Page. And the Query should be slightly disabled. Only when </w:t>
-      </w:r>
-      <w:r>
-        <w:rPr>
-          <w:b/>
-          <w:highlight w:val="yellow"/>
-        </w:rPr>
-        <w:t>someone</w:t>
-      </w:r>
-      <w:r>
-        <w:rPr>
-          <w:b/>
-          <w:highlight w:val="yellow"/>
-        </w:rPr>
-        <w:t xml:space="preserve"> types more than 30 characters in the message it should be enabled.</w:t>
-      </w:r>
-    </w:p>
-    <w:p>
-      <w:pPr>
-        <w:pStyle w:val="ListParagraph"/>
-        <w:rPr>
-          <w:b/>
-        </w:rPr>
-      </w:pPr>
-      <w:r>
-        <w:rPr>
-          <w:b/>
-          <w:highlight w:val="yellow"/>
-        </w:rPr>
-        <w:t xml:space="preserve">It should be </w:t>
-      </w:r>
-      <w:r>
-        <w:rPr>
-          <w:b/>
-          <w:highlight w:val="yellow"/>
-        </w:rPr>
-        <w:t xml:space="preserve">Category, Sub </w:t>
-      </w:r>
-      <w:proofErr w:type="spellStart"/>
-      <w:r>
-        <w:rPr>
-          <w:b/>
-          <w:highlight w:val="yellow"/>
-        </w:rPr>
-        <w:t>Category</w:t>
-      </w:r>
-      <w:proofErr w:type="gramStart"/>
-      <w:r>
-        <w:rPr>
-          <w:b/>
-          <w:highlight w:val="yellow"/>
-        </w:rPr>
-        <w:t>,</w:t>
-      </w:r>
-      <w:r>
-        <w:rPr>
-          <w:b/>
-          <w:highlight w:val="yellow"/>
-        </w:rPr>
-        <w:t>Max</w:t>
-      </w:r>
-      <w:proofErr w:type="spellEnd"/>
-      <w:proofErr w:type="gramEnd"/>
-      <w:r>
-        <w:rPr>
-          <w:b/>
-          <w:highlight w:val="yellow"/>
-        </w:rPr>
-        <w:t xml:space="preserve">. </w:t>
-      </w:r>
-      <w:proofErr w:type="spellStart"/>
-      <w:proofErr w:type="gramStart"/>
-      <w:r>
-        <w:rPr>
-          <w:b/>
-          <w:highlight w:val="yellow"/>
-        </w:rPr>
-        <w:t>no.of</w:t>
-      </w:r>
-      <w:proofErr w:type="spellEnd"/>
-      <w:proofErr w:type="gramEnd"/>
-      <w:r>
-        <w:rPr>
-          <w:b/>
-          <w:highlight w:val="yellow"/>
-        </w:rPr>
-        <w:t>. participants</w:t>
-      </w:r>
-    </w:p>
-    <w:p>
-      <w:pPr>
-        <w:pStyle w:val="ListParagraph"/>
-        <w:rPr>
-          <w:b/>
-        </w:rPr>
-      </w:pPr>
-    </w:p>
-    <w:p>
-      <w:pPr>
-        <w:pStyle w:val="ListParagraph"/>
-        <w:rPr>
-          <w:b/>
-        </w:rPr>
-      </w:pPr>
-      <w:r>
-        <w:rPr>
-          <w:b/>
-        </w:rPr>
-        <w:t>Join Event</w:t>
-      </w:r>
-      <w:r>
-        <w:rPr>
-          <w:b/>
-        </w:rPr>
-        <w:t xml:space="preserve"> Page!</w:t>
+        <w:t>Side menu bar.</w:t>
       </w:r>
     </w:p>
     <w:p>
@@ -3044,10 +2943,10 @@
           <w:lang w:eastAsia="en-IN"/>
         </w:rPr>
         <w:drawing>
-          <wp:inline distT="0" distB="0" distL="0" distR="0" wp14:anchorId="598EB988" wp14:editId="715758DF">
-            <wp:extent cx="4371975" cy="7658100"/>
-            <wp:effectExtent l="0" t="0" r="9525" b="0"/>
-            <wp:docPr id="22" name="Picture 22"/>
+          <wp:inline distT="0" distB="0" distL="0" distR="0" wp14:anchorId="13FEF9FF" wp14:editId="41E59DA2">
+            <wp:extent cx="3105150" cy="4591050"/>
+            <wp:effectExtent l="0" t="0" r="0" b="0"/>
+            <wp:docPr id="4" name="Picture 4"/>
             <wp:cNvGraphicFramePr>
               <a:graphicFrameLocks xmlns:a="http://schemas.openxmlformats.org/drawingml/2006/main" noChangeAspect="1"/>
             </wp:cNvGraphicFramePr>
@@ -3067,7 +2966,7 @@
                   <pic:spPr>
                     <a:xfrm>
                       <a:off x="0" y="0"/>
-                      <a:ext cx="4371975" cy="7658100"/>
+                      <a:ext cx="3105150" cy="4591050"/>
                     </a:xfrm>
                     <a:prstGeom prst="rect">
                       <a:avLst/>
@@ -3103,157 +3002,313 @@
           <w:b/>
         </w:rPr>
       </w:pPr>
+    </w:p>
+    <w:p>
+      <w:pPr>
+        <w:pStyle w:val="ListParagraph"/>
+        <w:rPr>
+          <w:b/>
+        </w:rPr>
+      </w:pPr>
+    </w:p>
+    <w:p>
+      <w:pPr>
+        <w:pStyle w:val="ListParagraph"/>
+        <w:rPr>
+          <w:b/>
+        </w:rPr>
+      </w:pPr>
+    </w:p>
+    <w:p>
+      <w:pPr>
+        <w:pStyle w:val="ListParagraph"/>
+        <w:rPr>
+          <w:b/>
+        </w:rPr>
+      </w:pPr>
+    </w:p>
+    <w:p>
+      <w:pPr>
+        <w:pStyle w:val="ListParagraph"/>
+        <w:rPr>
+          <w:b/>
+        </w:rPr>
+      </w:pPr>
+    </w:p>
+    <w:p>
+      <w:pPr>
+        <w:pStyle w:val="ListParagraph"/>
+        <w:rPr>
+          <w:b/>
+        </w:rPr>
+      </w:pPr>
+    </w:p>
+    <w:p>
+      <w:pPr>
+        <w:pStyle w:val="ListParagraph"/>
+        <w:rPr>
+          <w:b/>
+        </w:rPr>
+      </w:pPr>
+    </w:p>
+    <w:p>
+      <w:pPr>
+        <w:pStyle w:val="ListParagraph"/>
+        <w:rPr>
+          <w:b/>
+        </w:rPr>
+      </w:pPr>
+    </w:p>
+    <w:p>
+      <w:pPr>
+        <w:pStyle w:val="ListParagraph"/>
+        <w:rPr>
+          <w:b/>
+        </w:rPr>
+      </w:pPr>
+    </w:p>
+    <w:p>
+      <w:pPr>
+        <w:pStyle w:val="ListParagraph"/>
+        <w:rPr>
+          <w:b/>
+        </w:rPr>
+      </w:pPr>
+    </w:p>
+    <w:p>
+      <w:pPr>
+        <w:pStyle w:val="ListParagraph"/>
+        <w:rPr>
+          <w:b/>
+        </w:rPr>
+      </w:pPr>
+    </w:p>
+    <w:p>
+      <w:pPr>
+        <w:pStyle w:val="ListParagraph"/>
+        <w:rPr>
+          <w:b/>
+        </w:rPr>
+      </w:pPr>
+    </w:p>
+    <w:p>
+      <w:pPr>
+        <w:pStyle w:val="ListParagraph"/>
+        <w:rPr>
+          <w:b/>
+        </w:rPr>
+      </w:pPr>
+    </w:p>
+    <w:p>
+      <w:pPr>
+        <w:pStyle w:val="ListParagraph"/>
+        <w:rPr>
+          <w:b/>
+        </w:rPr>
+      </w:pPr>
+    </w:p>
+    <w:p>
+      <w:pPr>
+        <w:pStyle w:val="ListParagraph"/>
+        <w:rPr>
+          <w:b/>
+        </w:rPr>
+      </w:pPr>
+    </w:p>
+    <w:p>
+      <w:pPr>
+        <w:pStyle w:val="ListParagraph"/>
+        <w:rPr>
+          <w:b/>
+        </w:rPr>
+      </w:pPr>
+    </w:p>
+    <w:p>
+      <w:pPr>
+        <w:pStyle w:val="ListParagraph"/>
+        <w:rPr>
+          <w:b/>
+        </w:rPr>
+      </w:pPr>
+    </w:p>
+    <w:p>
+      <w:pPr>
+        <w:pStyle w:val="ListParagraph"/>
+        <w:rPr>
+          <w:b/>
+        </w:rPr>
+      </w:pPr>
+    </w:p>
+    <w:p>
+      <w:pPr>
+        <w:pStyle w:val="ListParagraph"/>
+        <w:rPr>
+          <w:b/>
+        </w:rPr>
+      </w:pPr>
+    </w:p>
+    <w:p>
+      <w:pPr>
+        <w:pStyle w:val="ListParagraph"/>
+        <w:rPr>
+          <w:b/>
+        </w:rPr>
+      </w:pPr>
+    </w:p>
+    <w:p>
+      <w:pPr>
+        <w:pStyle w:val="ListParagraph"/>
+        <w:rPr>
+          <w:b/>
+        </w:rPr>
+      </w:pPr>
+    </w:p>
+    <w:p>
+      <w:pPr>
+        <w:pStyle w:val="ListParagraph"/>
+        <w:rPr>
+          <w:b/>
+        </w:rPr>
+      </w:pPr>
+    </w:p>
+    <w:p>
+      <w:pPr>
+        <w:pStyle w:val="ListParagraph"/>
+        <w:rPr>
+          <w:b/>
+        </w:rPr>
+      </w:pPr>
+      <w:r>
+        <w:rPr>
+          <w:b/>
+        </w:rPr>
+        <w:t xml:space="preserve">The Create Event page will allow the users to create an event. </w:t>
+      </w:r>
+    </w:p>
+    <w:p>
+      <w:pPr>
+        <w:pStyle w:val="ListParagraph"/>
+        <w:rPr>
+          <w:b/>
+        </w:rPr>
+      </w:pPr>
+      <w:r>
+        <w:rPr>
+          <w:b/>
+          <w:highlight w:val="cyan"/>
+        </w:rPr>
+        <w:t>Max</w:t>
+      </w:r>
+      <w:r>
+        <w:rPr>
+          <w:b/>
+          <w:highlight w:val="cyan"/>
+        </w:rPr>
+        <w:t xml:space="preserve">. </w:t>
+      </w:r>
+      <w:proofErr w:type="spellStart"/>
+      <w:proofErr w:type="gramStart"/>
+      <w:r>
+        <w:rPr>
+          <w:b/>
+          <w:highlight w:val="cyan"/>
+        </w:rPr>
+        <w:t>no.of</w:t>
+      </w:r>
+      <w:proofErr w:type="spellEnd"/>
+      <w:proofErr w:type="gramEnd"/>
+      <w:r>
+        <w:rPr>
+          <w:b/>
+          <w:highlight w:val="cyan"/>
+        </w:rPr>
+        <w:t>. participants</w:t>
+      </w:r>
+      <w:r>
+        <w:rPr>
+          <w:b/>
+          <w:highlight w:val="cyan"/>
+        </w:rPr>
+        <w:t xml:space="preserve"> (excluding the creator?)</w:t>
+      </w:r>
+    </w:p>
+    <w:p>
+      <w:pPr>
+        <w:pStyle w:val="ListParagraph"/>
+        <w:rPr>
+          <w:b/>
+        </w:rPr>
+      </w:pPr>
+      <w:r>
+        <w:rPr>
+          <w:noProof/>
+          <w:lang w:eastAsia="en-IN"/>
+        </w:rPr>
+        <w:drawing>
+          <wp:inline distT="0" distB="0" distL="0" distR="0" wp14:anchorId="38B7BF2A" wp14:editId="0495A939">
+            <wp:extent cx="4314825" cy="7639050"/>
+            <wp:effectExtent l="0" t="0" r="9525" b="0"/>
+            <wp:docPr id="21" name="Picture 21"/>
+            <wp:cNvGraphicFramePr>
+              <a:graphicFrameLocks xmlns:a="http://schemas.openxmlformats.org/drawingml/2006/main" noChangeAspect="1"/>
+            </wp:cNvGraphicFramePr>
+            <a:graphic xmlns:a="http://schemas.openxmlformats.org/drawingml/2006/main">
+              <a:graphicData uri="http://schemas.openxmlformats.org/drawingml/2006/picture">
+                <pic:pic xmlns:pic="http://schemas.openxmlformats.org/drawingml/2006/picture">
+                  <pic:nvPicPr>
+                    <pic:cNvPr id="1" name=""/>
+                    <pic:cNvPicPr/>
+                  </pic:nvPicPr>
+                  <pic:blipFill>
+                    <a:blip r:embed="rId21"/>
+                    <a:stretch>
+                      <a:fillRect/>
+                    </a:stretch>
+                  </pic:blipFill>
+                  <pic:spPr>
+                    <a:xfrm>
+                      <a:off x="0" y="0"/>
+                      <a:ext cx="4314825" cy="7639050"/>
+                    </a:xfrm>
+                    <a:prstGeom prst="rect">
+                      <a:avLst/>
+                    </a:prstGeom>
+                  </pic:spPr>
+                </pic:pic>
+              </a:graphicData>
+            </a:graphic>
+          </wp:inline>
+        </w:drawing>
+      </w:r>
+    </w:p>
+    <w:p>
+      <w:pPr>
+        <w:pStyle w:val="ListParagraph"/>
+        <w:rPr>
+          <w:b/>
+        </w:rPr>
+      </w:pPr>
       <w:r>
         <w:rPr>
           <w:b/>
           <w:highlight w:val="yellow"/>
         </w:rPr>
-        <w:t>Also we need a Profiles search page.</w:t>
-      </w:r>
-    </w:p>
-    <w:p>
-      <w:pPr>
-        <w:pStyle w:val="ListParagraph"/>
-        <w:rPr>
-          <w:b/>
-        </w:rPr>
-      </w:pPr>
-    </w:p>
-    <w:p>
-      <w:pPr>
-        <w:pStyle w:val="ListParagraph"/>
-        <w:rPr>
-          <w:b/>
-        </w:rPr>
-      </w:pPr>
+        <w:t>Also we need a Profiles search page</w:t>
+      </w:r>
       <w:r>
         <w:rPr>
           <w:b/>
           <w:highlight w:val="yellow"/>
         </w:rPr>
-        <w:t>Following</w:t>
+        <w:t xml:space="preserve"> which I’ll work on tomorrow</w:t>
       </w:r>
       <w:r>
         <w:rPr>
           <w:b/>
           <w:highlight w:val="yellow"/>
         </w:rPr>
-        <w:t xml:space="preserve"> need to be added.</w:t>
-      </w:r>
-    </w:p>
-    <w:p>
-      <w:pPr>
-        <w:pStyle w:val="ListParagraph"/>
-        <w:numPr>
-          <w:ilvl w:val="0"/>
-          <w:numId w:val="3"/>
-        </w:numPr>
-        <w:rPr>
-          <w:b/>
-          <w:highlight w:val="yellow"/>
-        </w:rPr>
-      </w:pPr>
-      <w:r>
-        <w:rPr>
-          <w:b/>
-          <w:highlight w:val="yellow"/>
-        </w:rPr>
-        <w:t>Joined Events page – Lists the Events under different categories the user has joined</w:t>
-      </w:r>
-    </w:p>
-    <w:p>
-      <w:pPr>
-        <w:pStyle w:val="ListParagraph"/>
-        <w:numPr>
-          <w:ilvl w:val="0"/>
-          <w:numId w:val="3"/>
-        </w:numPr>
-        <w:rPr>
-          <w:b/>
-          <w:highlight w:val="yellow"/>
-        </w:rPr>
-      </w:pPr>
-      <w:r>
-        <w:rPr>
-          <w:b/>
-          <w:highlight w:val="yellow"/>
-        </w:rPr>
-        <w:t>Event Display page – when someone clicks on an event from the list displayed in Home page. A Join/Query button should be provided there at the end of the page. Clicking on one of them should take them to the Respond Page.</w:t>
-      </w:r>
-    </w:p>
-    <w:p>
-      <w:pPr>
-        <w:pStyle w:val="ListParagraph"/>
-        <w:numPr>
-          <w:ilvl w:val="0"/>
-          <w:numId w:val="3"/>
-        </w:numPr>
-        <w:rPr>
-          <w:b/>
-          <w:highlight w:val="yellow"/>
-        </w:rPr>
-      </w:pPr>
-      <w:r>
-        <w:rPr>
-          <w:b/>
-          <w:highlight w:val="yellow"/>
-        </w:rPr>
-        <w:t>Heading are missing in Create Event, Join/Respond Event pages.</w:t>
-      </w:r>
-    </w:p>
-    <w:p>
-      <w:pPr>
-        <w:pStyle w:val="ListParagraph"/>
-        <w:ind w:left="1080"/>
-        <w:rPr>
-          <w:b/>
-        </w:rPr>
-      </w:pPr>
-      <w:r>
-        <w:rPr>
-          <w:b/>
-          <w:highlight w:val="yellow"/>
-        </w:rPr>
-        <w:t>Heading should</w:t>
-      </w:r>
-      <w:r>
-        <w:rPr>
-          <w:b/>
-          <w:highlight w:val="yellow"/>
-        </w:rPr>
-        <w:t xml:space="preserve"> be: Create an Event</w:t>
-      </w:r>
-      <w:proofErr w:type="gramStart"/>
-      <w:r>
-        <w:rPr>
-          <w:b/>
-          <w:highlight w:val="yellow"/>
-        </w:rPr>
-        <w:t>,  Join</w:t>
-      </w:r>
-      <w:proofErr w:type="gramEnd"/>
-      <w:r>
-        <w:rPr>
-          <w:b/>
-          <w:highlight w:val="yellow"/>
-        </w:rPr>
-        <w:t xml:space="preserve"> </w:t>
-      </w:r>
-      <w:r>
-        <w:rPr>
-          <w:b/>
-          <w:highlight w:val="yellow"/>
-        </w:rPr>
-        <w:t>Event</w:t>
-      </w:r>
-    </w:p>
-    <w:p>
-      <w:pPr>
-        <w:ind w:left="720"/>
-        <w:rPr>
-          <w:b/>
-        </w:rPr>
-      </w:pPr>
+        <w:t>.</w:t>
+      </w:r>
       <w:r>
         <w:rPr>
           <w:b/>

</xml_diff>